<commit_message>
updating collection and readme
</commit_message>
<xml_diff>
--- a/ENTREGA/SPRINT-2/DocumentationJavaAdvanced.docx
+++ b/ENTREGA/SPRINT-2/DocumentationJavaAdvanced.docx
@@ -1639,18 +1639,7 @@
           <w:lang w:eastAsia="pt-BR"/>
           <w14:ligatures w14:val="none"/>
         </w:rPr>
-        <w:t>Demos</w:t>
-      </w:r>
-      <w:r>
-        <w:rPr>
-          <w:rFonts w:ascii="Arial" w:eastAsia="Times New Roman" w:hAnsi="Arial" w:cs="Arial"/>
-          <w:kern w:val="0"/>
-          <w:sz w:val="24"/>
-          <w:szCs w:val="24"/>
-          <w:lang w:eastAsia="pt-BR"/>
-          <w14:ligatures w14:val="none"/>
-        </w:rPr>
-        <w:t xml:space="preserve"> continuidade ao desenvolvimento e aprimoramento da API em Spring Boot, além de avançar com a integração do banco Oracle e o desenvolvimento da API Python para visão computacional com o Roboflow. Abaixo, estão os principais pontos do que foi adicionado e ajustado nesta fase:</w:t>
+        <w:t>Demos continuidade ao desenvolvimento e aprimoramento da API em Spring Boot, além de avançar com a integração do banco Oracle e o desenvolvimento da API Python para visão computacional com o Roboflow. Abaixo, estão os principais pontos do que foi adicionado e ajustado nesta fase:</w:t>
       </w:r>
     </w:p>
     <w:p>
@@ -2767,7 +2756,6 @@
         </w:rPr>
       </w:pPr>
     </w:p>
-    <w:p/>
     <w:p/>
     <w:p/>
     <w:p/>
@@ -4630,6 +4618,7 @@
   <w:style w:type="character" w:default="1" w:styleId="DefaultParagraphFont">
     <w:name w:val="Default Paragraph Font"/>
     <w:uiPriority w:val="1"/>
+    <w:semiHidden/>
     <w:unhideWhenUsed/>
   </w:style>
   <w:style w:type="table" w:default="1" w:styleId="TableNormal">

</xml_diff>